<commit_message>
Validations added to feedback form
Pushed this during meeting that I mentioned I would to avoid conflicting pushes, this should guarantee avoiding conflicts.
</commit_message>
<xml_diff>
--- a/docs/proofsheets/ps-introtodifferentiation.docx
+++ b/docs/proofsheets/ps-introtodifferentiation.docx
@@ -251,7 +251,7 @@
                     <a:graphicData uri="http://schemas.openxmlformats.org/drawingml/2006/picture">
                       <pic:pic>
                         <pic:nvPicPr>
-                          <pic:cNvPr descr="/Applications/quarto/share/formats/docx/note.png" id="23" name="Picture"/>
+                          <pic:cNvPr descr="C:\Program Files\RStudio\resources\app\bin\quarto\share\formats\docx\note.png" id="23" name="Picture"/>
                           <pic:cNvPicPr>
                             <a:picLocks noChangeArrowheads="1" noChangeAspect="1"/>
                           </pic:cNvPicPr>
@@ -883,7 +883,7 @@
                     <a:graphicData uri="http://schemas.openxmlformats.org/drawingml/2006/picture">
                       <pic:pic>
                         <pic:nvPicPr>
-                          <pic:cNvPr descr="/Applications/quarto/share/formats/docx/note.png" id="25" name="Picture"/>
+                          <pic:cNvPr descr="C:\Program Files\RStudio\resources\app\bin\quarto\share\formats\docx\note.png" id="25" name="Picture"/>
                           <pic:cNvPicPr>
                             <a:picLocks noChangeArrowheads="1" noChangeAspect="1"/>
                           </pic:cNvPicPr>
@@ -2341,7 +2341,7 @@
                     <a:graphicData uri="http://schemas.openxmlformats.org/drawingml/2006/picture">
                       <pic:pic>
                         <pic:nvPicPr>
-                          <pic:cNvPr descr="/Applications/quarto/share/formats/docx/note.png" id="28" name="Picture"/>
+                          <pic:cNvPr descr="C:\Program Files\RStudio\resources\app\bin\quarto\share\formats\docx\note.png" id="28" name="Picture"/>
                           <pic:cNvPicPr>
                             <a:picLocks noChangeArrowheads="1" noChangeAspect="1"/>
                           </pic:cNvPicPr>
@@ -5355,7 +5355,7 @@
                     <a:graphicData uri="http://schemas.openxmlformats.org/drawingml/2006/picture">
                       <pic:pic>
                         <pic:nvPicPr>
-                          <pic:cNvPr descr="/Applications/quarto/share/formats/docx/note.png" id="34" name="Picture"/>
+                          <pic:cNvPr descr="C:\Program Files\RStudio\resources\app\bin\quarto\share\formats\docx\note.png" id="34" name="Picture"/>
                           <pic:cNvPicPr>
                             <a:picLocks noChangeArrowheads="1" noChangeAspect="1"/>
                           </pic:cNvPicPr>
@@ -7216,7 +7216,7 @@
                     <a:graphicData uri="http://schemas.openxmlformats.org/drawingml/2006/picture">
                       <pic:pic>
                         <pic:nvPicPr>
-                          <pic:cNvPr descr="/Applications/quarto/share/formats/docx/note.png" id="38" name="Picture"/>
+                          <pic:cNvPr descr="C:\Program Files\RStudio\resources\app\bin\quarto\share\formats\docx\note.png" id="38" name="Picture"/>
                           <pic:cNvPicPr>
                             <a:picLocks noChangeArrowheads="1" noChangeAspect="1"/>
                           </pic:cNvPicPr>
@@ -8989,7 +8989,7 @@
                     <a:graphicData uri="http://schemas.openxmlformats.org/drawingml/2006/picture">
                       <pic:pic>
                         <pic:nvPicPr>
-                          <pic:cNvPr descr="/Applications/quarto/share/formats/docx/note.png" id="42" name="Picture"/>
+                          <pic:cNvPr descr="C:\Program Files\RStudio\resources\app\bin\quarto\share\formats\docx\note.png" id="42" name="Picture"/>
                           <pic:cNvPicPr>
                             <a:picLocks noChangeArrowheads="1" noChangeAspect="1"/>
                           </pic:cNvPicPr>

</xml_diff>